<commit_message>
plot of failed orders by hour of the day
</commit_message>
<xml_diff>
--- a/Insights from Failed Orders.docx
+++ b/Insights from Failed Orders.docx
@@ -49,15 +49,7 @@
       </w:r>
       <w:proofErr w:type="spellEnd"/>
       <w:r>
-        <w:t xml:space="preserve">, is an Israeli-developed technology platform solely focused on corporate Ground Transportation Management (GTM). They have an application where clients can order taxis, and drivers can accept their rides (offers). </w:t>
-      </w:r>
-      <w:proofErr w:type="gramStart"/>
-      <w:r>
-        <w:t>At the moment</w:t>
-      </w:r>
-      <w:proofErr w:type="gramEnd"/>
-      <w:r>
-        <w:t>, when the client clicks the </w:t>
+        <w:t>, is an Israeli-developed technology platform solely focused on corporate Ground Transportation Management (GTM). They have an application where clients can order taxis, and drivers can accept their rides (offers). At the moment, when the client clicks the </w:t>
       </w:r>
       <w:r>
         <w:rPr>
@@ -69,11 +61,9 @@
       <w:r>
         <w:t xml:space="preserve"> button in the application, the matching system searches for the most relevant drivers and offers them the order. In this task, we would like to investigate some matching metrics for orders that did not </w:t>
       </w:r>
-      <w:proofErr w:type="gramStart"/>
-      <w:r>
-        <w:t>completed</w:t>
-      </w:r>
-      <w:proofErr w:type="gramEnd"/>
+      <w:r>
+        <w:t>complete</w:t>
+      </w:r>
       <w:r>
         <w:t xml:space="preserve"> successfully, i.e., the customer didn't end up getting a car.</w:t>
       </w:r>
@@ -1324,6 +1314,7 @@
   <w:style w:type="character" w:default="1" w:styleId="DefaultParagraphFont">
     <w:name w:val="Default Paragraph Font"/>
     <w:uiPriority w:val="1"/>
+    <w:semiHidden/>
     <w:unhideWhenUsed/>
   </w:style>
   <w:style w:type="table" w:default="1" w:styleId="TableNormal">

</xml_diff>